<commit_message>
Update Lab 10. Call an external API from Flow with the HTTP action.docx
</commit_message>
<xml_diff>
--- a/DOCX/Lab 10. Call an external API from Flow with the HTTP action.docx
+++ b/DOCX/Lab 10. Call an external API from Flow with the HTTP action.docx
@@ -3377,22 +3377,6 @@
     </w:p>
     <w:p>
       <w:pPr>
-        <w:rPr>
-          <w:rFonts w:ascii="Segoe UI" w:eastAsia="Segoe UI" w:hAnsi="Segoe UI" w:cs="Times New Roman"/>
-          <w:sz w:val="20"/>
-          <w:szCs w:val="20"/>
-        </w:rPr>
-      </w:pPr>
-      <w:r>
-        <w:rPr>
-          <w:rFonts w:ascii="Segoe UI" w:eastAsia="Segoe UI" w:hAnsi="Segoe UI" w:cs="Times New Roman"/>
-          <w:sz w:val="20"/>
-        </w:rPr>
-        <w:br w:type="page"/>
-      </w:r>
-    </w:p>
-    <w:p>
-      <w:pPr>
         <w:ind w:left="720"/>
         <w:contextualSpacing/>
         <w:rPr>
@@ -3402,7 +3386,37 @@
         </w:rPr>
       </w:pPr>
     </w:p>
-    <w:p/>
+    <w:p>
+      <w:pPr>
+        <w:rPr>
+          <w:b/>
+          <w:bCs/>
+        </w:rPr>
+      </w:pPr>
+      <w:r>
+        <w:rPr>
+          <w:b/>
+          <w:bCs/>
+        </w:rPr>
+        <w:t>We need your feedback</w:t>
+      </w:r>
+    </w:p>
+    <w:p>
+      <w:r>
+        <w:t xml:space="preserve">Do you want to report an issue or to suggest something? We need your feedback: </w:t>
+      </w:r>
+      <w:hyperlink r:id="rId15" w:history="1">
+        <w:r>
+          <w:rPr>
+            <w:rStyle w:val="Hyperlink"/>
+          </w:rPr>
+          <w:t>https://github.com/Power-Automate-in-a-day/Training-by-the-community/issues</w:t>
+        </w:r>
+      </w:hyperlink>
+      <w:r>
+        <w:t xml:space="preserve"> </w:t>
+      </w:r>
+    </w:p>
     <w:sectPr>
       <w:pgSz w:w="12240" w:h="15840"/>
       <w:pgMar w:top="1440" w:right="1440" w:bottom="1440" w:left="1440" w:header="720" w:footer="720" w:gutter="0"/>
@@ -3433,23 +3447,7 @@
         <w:rPr>
           <w:lang w:val="fr-BE"/>
         </w:rPr>
-        <w:t xml:space="preserve">Mettre </w:t>
-      </w:r>
-      <w:proofErr w:type="spellStart"/>
-      <w:proofErr w:type="gramStart"/>
-      <w:r>
-        <w:rPr>
-          <w:lang w:val="fr-BE"/>
-        </w:rPr>
-        <w:t>a</w:t>
-      </w:r>
-      <w:proofErr w:type="spellEnd"/>
-      <w:proofErr w:type="gramEnd"/>
-      <w:r>
-        <w:rPr>
-          <w:lang w:val="fr-BE"/>
-        </w:rPr>
-        <w:t xml:space="preserve"> jour </w:t>
+        <w:t xml:space="preserve">Mettre a jour </w:t>
       </w:r>
     </w:p>
     <w:p>
@@ -4093,6 +4091,18 @@
       <w:szCs w:val="18"/>
     </w:rPr>
   </w:style>
+  <w:style w:type="character" w:styleId="Hyperlink">
+    <w:name w:val="Hyperlink"/>
+    <w:basedOn w:val="DefaultParagraphFont"/>
+    <w:uiPriority w:val="99"/>
+    <w:semiHidden/>
+    <w:unhideWhenUsed/>
+    <w:rsid w:val="00513324"/>
+    <w:rPr>
+      <w:color w:val="0563C1" w:themeColor="hyperlink"/>
+      <w:u w:val="single"/>
+    </w:rPr>
+  </w:style>
 </w:styles>
 </file>
 

</xml_diff>